<commit_message>
tweaking the press release
Signed-off-by: Aidan Casey <aidancasey@gmail.com>
</commit_message>
<xml_diff>
--- a/Press Release  competition rules.docx
+++ b/Press Release  competition rules.docx
@@ -163,7 +163,13 @@
         <w:pStyle w:val="PlainText"/>
       </w:pPr>
       <w:r>
-        <w:t>You will be provided with a number of csv files that represent a dump of data that a fictitious accounting practice works with. Your challenge is to build a tool that ingests this data and provides the end user with some useful features.</w:t>
+        <w:t xml:space="preserve">You will be provided with a number of csv files that represent a dump of data that a fictitious accounting practice works with. Your challenge is to build a </w:t>
+      </w:r>
+      <w:r>
+        <w:t xml:space="preserve">web based </w:t>
+      </w:r>
+      <w:r>
+        <w:t>tool that ingests this data and provides the end user with some useful features.</w:t>
       </w:r>
     </w:p>
     <w:p>
@@ -504,6 +510,40 @@
         <w:rPr>
           <w:b/>
         </w:rPr>
+        <w:t>Node.js</w:t>
+      </w:r>
+      <w:r>
+        <w:rPr>
+          <w:b/>
+        </w:rPr>
+        <w:t xml:space="preserve"> –</w:t>
+      </w:r>
+      <w:r>
+        <w:t xml:space="preserve"> Node.</w:t>
+      </w:r>
+      <w:r>
+        <w:t>is an open source framework that allow</w:t>
+      </w:r>
+      <w:r>
+        <w:t xml:space="preserve"> you to quickly build out web applications in JavaScript. There is a wealth of existing modules at your disposal to get you up and running through Node Package Manager!!</w:t>
+      </w:r>
+    </w:p>
+    <w:p>
+      <w:pPr>
+        <w:pStyle w:val="PlainText"/>
+      </w:pPr>
+    </w:p>
+    <w:p>
+      <w:pPr>
+        <w:pStyle w:val="PlainText"/>
+        <w:rPr>
+          <w:b/>
+        </w:rPr>
+      </w:pPr>
+      <w:r>
+        <w:rPr>
+          <w:b/>
+        </w:rPr>
         <w:t>So how much will it cost me to build my app?</w:t>
       </w:r>
     </w:p>
@@ -512,6 +552,7 @@
         <w:pStyle w:val="PlainText"/>
       </w:pPr>
       <w:r>
+        <w:lastRenderedPageBreak/>
         <w:t>Nothing - all these tools are open source and available free of charge …</w:t>
       </w:r>
     </w:p>
@@ -539,7 +580,6 @@
         <w:pStyle w:val="PlainText"/>
       </w:pPr>
       <w:r>
-        <w:lastRenderedPageBreak/>
         <w:t xml:space="preserve">In Sydney we are making a room available from 3pm onwards every second Friday to give an opportunity to get up and running. Stay as late as you like and we’ll throw in a few pizzas </w:t>
       </w:r>
       <w:r>
@@ -801,6 +841,8 @@
       <w:pPr>
         <w:pStyle w:val="PlainText"/>
       </w:pPr>
+      <w:bookmarkStart w:id="0" w:name="_GoBack"/>
+      <w:bookmarkEnd w:id="0"/>
     </w:p>
     <w:p>
       <w:pPr>
@@ -835,11 +877,9 @@
       <w:r>
         <w:t xml:space="preserve"> hard </w:t>
       </w:r>
-      <w:proofErr w:type="gramStart"/>
-      <w:r>
-        <w:t>coding !</w:t>
-      </w:r>
-      <w:proofErr w:type="gramEnd"/>
+      <w:r>
+        <w:t>coding!</w:t>
+      </w:r>
     </w:p>
     <w:p>
       <w:pPr>
@@ -1105,17 +1145,7 @@
           <w:sz w:val="40"/>
           <w:szCs w:val="40"/>
         </w:rPr>
-        <w:t>MAY THE S</w:t>
-      </w:r>
-      <w:bookmarkStart w:id="0" w:name="_GoBack"/>
-      <w:bookmarkEnd w:id="0"/>
-      <w:r>
-        <w:rPr>
-          <w:b/>
-          <w:sz w:val="40"/>
-          <w:szCs w:val="40"/>
-        </w:rPr>
-        <w:t>OURCE BE WITH YOU!!</w:t>
+        <w:t>MAY THE SOURCE BE WITH YOU!!</w:t>
       </w:r>
     </w:p>
     <w:sectPr>
@@ -1314,7 +1344,6 @@
   <w:style w:type="character" w:default="1" w:styleId="DefaultParagraphFont">
     <w:name w:val="Default Paragraph Font"/>
     <w:uiPriority w:val="1"/>
-    <w:semiHidden/>
     <w:unhideWhenUsed/>
   </w:style>
   <w:style w:type="table" w:default="1" w:styleId="TableNormal">
@@ -1594,7 +1623,6 @@
   <w:style w:type="character" w:default="1" w:styleId="DefaultParagraphFont">
     <w:name w:val="Default Paragraph Font"/>
     <w:uiPriority w:val="1"/>
-    <w:semiHidden/>
     <w:unhideWhenUsed/>
   </w:style>
   <w:style w:type="table" w:default="1" w:styleId="TableNormal">

</xml_diff>

<commit_message>
csv files moved to AWS
Signed-off-by: Aidan Casey <aidancasey@gmail.com>
</commit_message>
<xml_diff>
--- a/Press Release  competition rules.docx
+++ b/Press Release  competition rules.docx
@@ -171,635 +171,714 @@
         <w:jc w:val="both"/>
       </w:pPr>
       <w:r>
-        <w:t xml:space="preserve">You will be provided with a number of csv files that represent a dump of data that a fictitious accounting practice works with. Your challenge is to build a </w:t>
-      </w:r>
-      <w:r>
-        <w:t xml:space="preserve">web based </w:t>
-      </w:r>
-      <w:r>
-        <w:t>tool that ingests this data and provides the end user with some useful features.</w:t>
-      </w:r>
-    </w:p>
-    <w:p>
-      <w:pPr>
-        <w:pStyle w:val="PlainText"/>
-        <w:jc w:val="both"/>
-      </w:pPr>
-    </w:p>
-    <w:p>
-      <w:pPr>
-        <w:pStyle w:val="PlainText"/>
-        <w:jc w:val="both"/>
-        <w:rPr>
-          <w:b/>
-        </w:rPr>
-      </w:pPr>
-      <w:r>
-        <w:rPr>
-          <w:b/>
-        </w:rPr>
-        <w:t>FAQ’s</w:t>
-      </w:r>
-    </w:p>
-    <w:p>
-      <w:pPr>
-        <w:pStyle w:val="PlainText"/>
-        <w:jc w:val="both"/>
-        <w:rPr>
-          <w:b/>
-        </w:rPr>
-      </w:pPr>
-    </w:p>
-    <w:p>
-      <w:pPr>
-        <w:pStyle w:val="PlainText"/>
-        <w:jc w:val="both"/>
-        <w:rPr>
-          <w:b/>
-        </w:rPr>
-      </w:pPr>
-      <w:r>
-        <w:rPr>
-          <w:b/>
-        </w:rPr>
-        <w:t>How long will the competition run for?</w:t>
-      </w:r>
-    </w:p>
-    <w:p>
-      <w:pPr>
-        <w:pStyle w:val="PlainText"/>
-        <w:jc w:val="both"/>
-      </w:pPr>
-      <w:r>
-        <w:t>The competition runs until Monday 27</w:t>
-      </w:r>
-      <w:r>
-        <w:rPr>
-          <w:vertAlign w:val="superscript"/>
-        </w:rPr>
-        <w:t>th</w:t>
-      </w:r>
-      <w:r>
-        <w:t xml:space="preserve"> August.</w:t>
-      </w:r>
-    </w:p>
-    <w:p>
-      <w:pPr>
-        <w:pStyle w:val="PlainText"/>
-        <w:jc w:val="both"/>
-      </w:pPr>
-    </w:p>
-    <w:p>
-      <w:pPr>
-        <w:pStyle w:val="PlainText"/>
-        <w:jc w:val="both"/>
-        <w:rPr>
-          <w:b/>
-        </w:rPr>
-      </w:pPr>
-      <w:r>
-        <w:rPr>
-          <w:b/>
-        </w:rPr>
-        <w:t>What’s the prize?</w:t>
-      </w:r>
-    </w:p>
-    <w:p>
-      <w:pPr>
-        <w:pStyle w:val="PlainText"/>
-        <w:jc w:val="both"/>
-      </w:pPr>
-      <w:r>
-        <w:t xml:space="preserve">We are giving away an </w:t>
-      </w:r>
-      <w:r>
-        <w:rPr>
-          <w:b/>
-        </w:rPr>
-        <w:t>iPad</w:t>
-      </w:r>
-      <w:r>
-        <w:t xml:space="preserve"> to the winning entry.</w:t>
-      </w:r>
-    </w:p>
-    <w:p>
-      <w:pPr>
-        <w:pStyle w:val="PlainText"/>
-        <w:jc w:val="both"/>
-      </w:pPr>
-    </w:p>
-    <w:p>
-      <w:pPr>
-        <w:pStyle w:val="PlainText"/>
-        <w:jc w:val="both"/>
-        <w:rPr>
-          <w:b/>
-        </w:rPr>
-      </w:pPr>
-      <w:r>
-        <w:rPr>
-          <w:b/>
-        </w:rPr>
-        <w:t>Who are the judges?</w:t>
-      </w:r>
-    </w:p>
-    <w:p>
-      <w:pPr>
-        <w:pStyle w:val="PlainText"/>
-        <w:jc w:val="both"/>
-      </w:pPr>
-      <w:r>
-        <w:t>Aidan Casey, Simon Raik-Allen &amp; Pavan Kumar.</w:t>
-      </w:r>
-    </w:p>
-    <w:p>
-      <w:pPr>
-        <w:pStyle w:val="PlainText"/>
-        <w:jc w:val="both"/>
-      </w:pPr>
-    </w:p>
-    <w:p>
-      <w:pPr>
-        <w:pStyle w:val="PlainText"/>
-        <w:jc w:val="both"/>
-        <w:rPr>
-          <w:b/>
-        </w:rPr>
-      </w:pPr>
-      <w:r>
-        <w:rPr>
-          <w:b/>
-        </w:rPr>
-        <w:t>Who can enter?</w:t>
-      </w:r>
-    </w:p>
-    <w:p>
-      <w:pPr>
-        <w:pStyle w:val="PlainText"/>
-        <w:jc w:val="both"/>
-      </w:pPr>
-      <w:r>
-        <w:t xml:space="preserve">The competition is open to anybody, either contract or permanent that works for the Accountants Division at MYOB. </w:t>
-      </w:r>
-    </w:p>
-    <w:p>
-      <w:pPr>
-        <w:pStyle w:val="PlainText"/>
-        <w:jc w:val="both"/>
-      </w:pPr>
-    </w:p>
-    <w:p>
-      <w:pPr>
-        <w:pStyle w:val="PlainText"/>
-        <w:jc w:val="both"/>
-        <w:rPr>
-          <w:b/>
-        </w:rPr>
-      </w:pPr>
-      <w:r>
-        <w:rPr>
-          <w:b/>
-        </w:rPr>
-        <w:t xml:space="preserve">Great, let me fire up Visual Studio and </w:t>
-      </w:r>
-      <w:r>
-        <w:rPr>
-          <w:b/>
-        </w:rPr>
-        <w:t xml:space="preserve">I’ll </w:t>
-      </w:r>
-      <w:r>
-        <w:rPr>
-          <w:b/>
-        </w:rPr>
-        <w:t>get started</w:t>
-      </w:r>
-      <w:r>
-        <w:rPr>
-          <w:b/>
-        </w:rPr>
-        <w:t>...</w:t>
-      </w:r>
-    </w:p>
-    <w:p>
-      <w:pPr>
-        <w:pStyle w:val="PlainText"/>
-        <w:jc w:val="both"/>
-      </w:pPr>
-      <w:r>
-        <w:t>Afraid not</w:t>
-      </w:r>
-      <w:r>
-        <w:t>! We have chosen a number of open source technologies that you must use to build and host your solution.</w:t>
-      </w:r>
-      <w:r>
-        <w:t xml:space="preserve"> Specifically</w:t>
-      </w:r>
-    </w:p>
-    <w:p>
-      <w:pPr>
-        <w:pStyle w:val="PlainText"/>
-        <w:jc w:val="both"/>
-      </w:pPr>
-    </w:p>
-    <w:p>
-      <w:pPr>
-        <w:pStyle w:val="PlainText"/>
-        <w:jc w:val="both"/>
-      </w:pPr>
-      <w:r>
-        <w:rPr>
-          <w:b/>
-        </w:rPr>
-        <w:t>GitHub</w:t>
-      </w:r>
-      <w:r>
-        <w:t xml:space="preserve"> – all source code must be stored on </w:t>
-      </w:r>
-      <w:r>
-        <w:t xml:space="preserve">Github. </w:t>
-      </w:r>
-      <w:r>
-        <w:t xml:space="preserve">To enter the competition you’ll need to </w:t>
-      </w:r>
-      <w:r>
-        <w:t>provide the name of your Git</w:t>
-      </w:r>
-      <w:r>
-        <w:t xml:space="preserve"> </w:t>
-      </w:r>
-      <w:r>
-        <w:t xml:space="preserve">Hub </w:t>
-      </w:r>
-      <w:r>
-        <w:t>Repository</w:t>
-      </w:r>
-      <w:r>
-        <w:t>.</w:t>
-      </w:r>
-    </w:p>
-    <w:p>
-      <w:pPr>
-        <w:pStyle w:val="PlainText"/>
-        <w:jc w:val="both"/>
-      </w:pPr>
-    </w:p>
-    <w:p>
-      <w:pPr>
-        <w:pStyle w:val="PlainText"/>
-        <w:jc w:val="both"/>
-      </w:pPr>
-      <w:r>
-        <w:rPr>
-          <w:b/>
-        </w:rPr>
-        <w:t>Neo4J</w:t>
-      </w:r>
-      <w:r>
-        <w:t xml:space="preserve"> -</w:t>
-      </w:r>
-      <w:r>
-        <w:t xml:space="preserve"> </w:t>
-      </w:r>
-      <w:r>
-        <w:t>you must use Neo4J as the backend database. Part of the challenge is to come up with the best Graph D</w:t>
-      </w:r>
-      <w:r>
-        <w:t xml:space="preserve">atabase structure for the data </w:t>
-      </w:r>
-      <w:r>
-        <w:t xml:space="preserve">and figure out how to query it </w:t>
-      </w:r>
-      <w:r>
-        <w:t>efficiently!</w:t>
-      </w:r>
-    </w:p>
-    <w:p>
-      <w:pPr>
-        <w:pStyle w:val="PlainText"/>
-        <w:jc w:val="both"/>
-      </w:pPr>
-    </w:p>
-    <w:p>
-      <w:pPr>
-        <w:pStyle w:val="PlainText"/>
-        <w:jc w:val="both"/>
-      </w:pPr>
-      <w:r>
-        <w:rPr>
-          <w:b/>
-        </w:rPr>
-        <w:t>Heroku</w:t>
-      </w:r>
-      <w:r>
-        <w:rPr>
-          <w:b/>
-        </w:rPr>
-        <w:t xml:space="preserve"> – </w:t>
-      </w:r>
-      <w:r>
-        <w:t>your application must be up and running on Heroku, they provide a free Noe4J add-in and node.js support to build out your web application.</w:t>
-      </w:r>
-    </w:p>
-    <w:p>
-      <w:pPr>
-        <w:pStyle w:val="PlainText"/>
-        <w:jc w:val="both"/>
-      </w:pPr>
-    </w:p>
-    <w:p>
-      <w:pPr>
-        <w:pStyle w:val="PlainText"/>
-        <w:jc w:val="both"/>
-        <w:rPr>
-          <w:b/>
-        </w:rPr>
-      </w:pPr>
-      <w:r>
-        <w:rPr>
-          <w:b/>
-        </w:rPr>
-        <w:t>Node.js</w:t>
-      </w:r>
-      <w:r>
-        <w:rPr>
-          <w:b/>
-        </w:rPr>
-        <w:t xml:space="preserve"> –</w:t>
-      </w:r>
-      <w:r>
-        <w:t xml:space="preserve"> Node.</w:t>
-      </w:r>
-      <w:r>
-        <w:t>is an open source framework that allow</w:t>
-      </w:r>
-      <w:r>
-        <w:t xml:space="preserve"> you to quickly build out web applications in JavaScript. There is a wealth of existing modules at your disposal to get you up and running through Node Package Manager!!</w:t>
-      </w:r>
-    </w:p>
-    <w:p>
-      <w:pPr>
-        <w:pStyle w:val="PlainText"/>
-        <w:jc w:val="both"/>
-      </w:pPr>
-    </w:p>
-    <w:p>
-      <w:pPr>
-        <w:pStyle w:val="PlainText"/>
-        <w:jc w:val="both"/>
-        <w:rPr>
-          <w:b/>
-        </w:rPr>
-      </w:pPr>
-    </w:p>
-    <w:p>
-      <w:pPr>
-        <w:pStyle w:val="PlainText"/>
-        <w:jc w:val="both"/>
-        <w:rPr>
-          <w:b/>
-        </w:rPr>
-      </w:pPr>
-      <w:r>
-        <w:rPr>
-          <w:b/>
-        </w:rPr>
-        <w:lastRenderedPageBreak/>
-        <w:t>So how much will it cost</w:t>
-      </w:r>
-      <w:r>
-        <w:rPr>
-          <w:b/>
-        </w:rPr>
-        <w:t>s</w:t>
-      </w:r>
-      <w:r>
-        <w:rPr>
-          <w:b/>
-        </w:rPr>
-        <w:t xml:space="preserve"> me to build my app?</w:t>
-      </w:r>
-    </w:p>
-    <w:p>
-      <w:pPr>
-        <w:pStyle w:val="PlainText"/>
-        <w:jc w:val="both"/>
-      </w:pPr>
-      <w:r>
-        <w:t>Nothing - all these tools are open source and available free of charge …</w:t>
-      </w:r>
-    </w:p>
-    <w:p>
-      <w:pPr>
-        <w:pStyle w:val="PlainText"/>
-        <w:jc w:val="both"/>
-      </w:pPr>
-    </w:p>
-    <w:p>
-      <w:pPr>
-        <w:pStyle w:val="PlainText"/>
-        <w:jc w:val="both"/>
-        <w:rPr>
-          <w:b/>
-        </w:rPr>
-      </w:pPr>
-      <w:r>
-        <w:rPr>
-          <w:b/>
-        </w:rPr>
-        <w:t>When will I get time to build my app?</w:t>
-      </w:r>
-    </w:p>
-    <w:p>
-      <w:pPr>
-        <w:pStyle w:val="PlainText"/>
-        <w:jc w:val="both"/>
-      </w:pPr>
-      <w:r>
-        <w:t xml:space="preserve">In Sydney we are making a room available from 3pm onwards every second Friday to give an opportunity to get up and running. Stay as late as you like and we’ll throw in a few pizzas </w:t>
-      </w:r>
-      <w:r>
-        <w:rPr>
-          <w:rFonts w:ascii="Arial" w:hAnsi="Arial" w:cs="Arial"/>
-        </w:rPr>
-        <w:t>☺</w:t>
-      </w:r>
-      <w:r>
-        <w:t>.  The rest is up to you</w:t>
-      </w:r>
-      <w:r>
-        <w:rPr>
-          <w:rFonts w:cs="Calibri"/>
-        </w:rPr>
-        <w:t>…</w:t>
-      </w:r>
-      <w:r>
-        <w:t xml:space="preserve"> </w:t>
-      </w:r>
-    </w:p>
-    <w:p>
-      <w:pPr>
-        <w:pStyle w:val="PlainText"/>
-        <w:jc w:val="both"/>
-      </w:pPr>
-      <w:r>
-        <w:t xml:space="preserve">If you are not Sydney based please check with your manager about arranging a more suitable time slot. </w:t>
-      </w:r>
-    </w:p>
-    <w:p>
-      <w:pPr>
-        <w:pStyle w:val="PlainText"/>
-        <w:jc w:val="both"/>
-      </w:pPr>
-      <w:r>
-        <w:t xml:space="preserve">We’ve set up a Yammer discussion group </w:t>
-      </w:r>
-      <w:r>
-        <w:rPr>
-          <w:b/>
-        </w:rPr>
-        <w:t>(“AD Coding Competition”</w:t>
-      </w:r>
-      <w:r>
-        <w:rPr>
-          <w:b/>
-        </w:rPr>
-        <w:t>) and</w:t>
-      </w:r>
-      <w:r>
-        <w:t xml:space="preserve"> encourage you all to contribute to this and share </w:t>
-      </w:r>
-      <w:r>
-        <w:t xml:space="preserve">your </w:t>
-      </w:r>
-      <w:r>
-        <w:t>learning’s over</w:t>
-      </w:r>
-      <w:r>
-        <w:t xml:space="preserve"> the coming </w:t>
-      </w:r>
-      <w:r>
-        <w:t>weeks. Stay</w:t>
-      </w:r>
-      <w:r>
-        <w:t xml:space="preserve"> tuned for some relevant brown bag sessions at lunchtime next week to kick things off – we want this to be a</w:t>
-      </w:r>
-      <w:r>
-        <w:t xml:space="preserve"> highly collaborative project so please get involved and don’t be a </w:t>
-      </w:r>
-      <w:r>
-        <w:t>stranger! Get involved and start collaborating!</w:t>
-      </w:r>
-    </w:p>
-    <w:p>
-      <w:pPr>
-        <w:pStyle w:val="PlainText"/>
-        <w:jc w:val="both"/>
-      </w:pPr>
-    </w:p>
-    <w:p>
-      <w:pPr>
-        <w:pStyle w:val="PlainText"/>
-        <w:jc w:val="both"/>
-        <w:rPr>
-          <w:b/>
-        </w:rPr>
-      </w:pPr>
-      <w:r>
-        <w:rPr>
-          <w:b/>
-        </w:rPr>
-        <w:t>What the judging criteria?</w:t>
-      </w:r>
-    </w:p>
-    <w:p>
-      <w:pPr>
-        <w:pStyle w:val="PlainText"/>
-        <w:jc w:val="both"/>
-      </w:pPr>
-      <w:r>
-        <w:t xml:space="preserve">The competition will be judged on </w:t>
-      </w:r>
-      <w:r>
-        <w:t>four criteria</w:t>
-      </w:r>
-      <w:r>
-        <w:t xml:space="preserve"> – </w:t>
-      </w:r>
-      <w:r>
-        <w:rPr>
-          <w:b/>
-        </w:rPr>
-        <w:t>Collaboration</w:t>
-      </w:r>
-      <w:r>
-        <w:t xml:space="preserve">, </w:t>
-      </w:r>
-      <w:r>
-        <w:rPr>
-          <w:b/>
-        </w:rPr>
-        <w:t>Innovation</w:t>
-      </w:r>
-      <w:r>
-        <w:t xml:space="preserve">, </w:t>
-      </w:r>
-      <w:r>
-        <w:rPr>
-          <w:b/>
-        </w:rPr>
-        <w:t>Presentation</w:t>
-      </w:r>
-      <w:r>
-        <w:t xml:space="preserve"> </w:t>
-      </w:r>
-      <w:r>
-        <w:t xml:space="preserve">and offcourse </w:t>
-      </w:r>
-      <w:r>
-        <w:t xml:space="preserve">a </w:t>
-      </w:r>
-      <w:r>
-        <w:rPr>
-          <w:b/>
-        </w:rPr>
-        <w:t>working solution</w:t>
-      </w:r>
-      <w:r>
-        <w:sym w:font="Wingdings" w:char="F04A"/>
-      </w:r>
-    </w:p>
-    <w:p>
-      <w:pPr>
-        <w:pStyle w:val="PlainText"/>
-        <w:jc w:val="both"/>
-      </w:pPr>
-    </w:p>
-    <w:p>
-      <w:pPr>
-        <w:pStyle w:val="PlainText"/>
-        <w:jc w:val="both"/>
-      </w:pPr>
-      <w:r>
-        <w:rPr>
-          <w:b/>
-        </w:rPr>
-        <w:t>Collaboration</w:t>
-      </w:r>
-      <w:r>
-        <w:t xml:space="preserve"> – we’ll be recognising the people that make the biggest community contributions, sharing knowledge, </w:t>
-      </w:r>
-      <w:r>
-        <w:t>ideas,</w:t>
-      </w:r>
-      <w:r>
-        <w:t xml:space="preserve"> experiences and learning’</w:t>
-      </w:r>
-      <w:r>
-        <w:t>s effectively with everyone else. Get on board and start using the Yammer discussion group.</w:t>
+        <w:t>You will be provided with a number of csv files that represent a dump of data that a fictitious accounting practice works with. Your challenge is to buil</w:t>
       </w:r>
       <w:bookmarkStart w:id="0" w:name="_GoBack"/>
       <w:bookmarkEnd w:id="0"/>
+      <w:r>
+        <w:t xml:space="preserve">d a </w:t>
+      </w:r>
+      <w:r>
+        <w:t xml:space="preserve">web based </w:t>
+      </w:r>
+      <w:r>
+        <w:t>tool that ingests this data and provides the end user with some useful features.</w:t>
+      </w:r>
+    </w:p>
+    <w:p>
+      <w:pPr>
+        <w:pStyle w:val="PlainText"/>
+        <w:jc w:val="both"/>
+      </w:pPr>
+    </w:p>
+    <w:p>
+      <w:pPr>
+        <w:pStyle w:val="PlainText"/>
+        <w:jc w:val="both"/>
+      </w:pPr>
+      <w:r>
+        <w:t>CSV files are now published for download from here</w:t>
+      </w:r>
+    </w:p>
+    <w:p>
+      <w:pPr>
+        <w:pStyle w:val="Heading5"/>
+        <w:spacing w:before="0"/>
+        <w:textAlignment w:val="baseline"/>
+        <w:rPr>
+          <w:rFonts w:ascii="Arial" w:hAnsi="Arial" w:cs="Arial"/>
+          <w:b/>
+          <w:bCs/>
+          <w:color w:val="222222"/>
+          <w:sz w:val="17"/>
+          <w:szCs w:val="17"/>
+          <w:bdr w:val="none" w:sz="0" w:space="0" w:color="auto" w:frame="1"/>
+        </w:rPr>
+      </w:pPr>
+    </w:p>
+    <w:p>
+      <w:pPr>
+        <w:pStyle w:val="Heading5"/>
+        <w:spacing w:before="0"/>
+        <w:textAlignment w:val="baseline"/>
+        <w:rPr>
+          <w:rFonts w:ascii="Arial" w:hAnsi="Arial" w:cs="Arial"/>
+          <w:color w:val="222222"/>
+          <w:sz w:val="17"/>
+          <w:szCs w:val="17"/>
+        </w:rPr>
+      </w:pPr>
+      <w:hyperlink r:id="rId5" w:tgtFrame="_blank" w:history="1">
+        <w:r>
+          <w:rPr>
+            <w:rStyle w:val="Hyperlink"/>
+            <w:rFonts w:ascii="Arial" w:hAnsi="Arial" w:cs="Arial"/>
+            <w:b/>
+            <w:bCs/>
+            <w:color w:val="0E64AB"/>
+            <w:sz w:val="17"/>
+            <w:szCs w:val="17"/>
+            <w:bdr w:val="none" w:sz="0" w:space="0" w:color="auto" w:frame="1"/>
+          </w:rPr>
+          <w:t>https://s3.amazonaws.com/myobadcodingcompetition/CSV+data.zip</w:t>
+        </w:r>
+      </w:hyperlink>
+    </w:p>
+    <w:p>
+      <w:pPr>
+        <w:pStyle w:val="PlainText"/>
+        <w:jc w:val="both"/>
+      </w:pPr>
+    </w:p>
+    <w:p>
+      <w:pPr>
+        <w:pStyle w:val="PlainText"/>
+        <w:jc w:val="both"/>
+      </w:pPr>
+    </w:p>
+    <w:p>
+      <w:pPr>
+        <w:pStyle w:val="PlainText"/>
+        <w:jc w:val="both"/>
+      </w:pPr>
+    </w:p>
+    <w:p>
+      <w:pPr>
+        <w:pStyle w:val="PlainText"/>
+        <w:jc w:val="both"/>
+      </w:pPr>
+    </w:p>
+    <w:p>
+      <w:pPr>
+        <w:pStyle w:val="PlainText"/>
+        <w:jc w:val="both"/>
+        <w:rPr>
+          <w:b/>
+        </w:rPr>
+      </w:pPr>
+      <w:r>
+        <w:rPr>
+          <w:b/>
+        </w:rPr>
+        <w:t>FAQ’s</w:t>
+      </w:r>
+    </w:p>
+    <w:p>
+      <w:pPr>
+        <w:pStyle w:val="PlainText"/>
+        <w:jc w:val="both"/>
+        <w:rPr>
+          <w:b/>
+        </w:rPr>
+      </w:pPr>
+    </w:p>
+    <w:p>
+      <w:pPr>
+        <w:pStyle w:val="PlainText"/>
+        <w:jc w:val="both"/>
+        <w:rPr>
+          <w:b/>
+        </w:rPr>
+      </w:pPr>
+      <w:r>
+        <w:rPr>
+          <w:b/>
+        </w:rPr>
+        <w:t>How long will the competition run for?</w:t>
+      </w:r>
+    </w:p>
+    <w:p>
+      <w:pPr>
+        <w:pStyle w:val="PlainText"/>
+        <w:jc w:val="both"/>
+      </w:pPr>
+      <w:r>
+        <w:t>The competition runs until Monday 27</w:t>
+      </w:r>
+      <w:r>
+        <w:rPr>
+          <w:vertAlign w:val="superscript"/>
+        </w:rPr>
+        <w:t>th</w:t>
+      </w:r>
+      <w:r>
+        <w:t xml:space="preserve"> August.</w:t>
+      </w:r>
+    </w:p>
+    <w:p>
+      <w:pPr>
+        <w:pStyle w:val="PlainText"/>
+        <w:jc w:val="both"/>
+      </w:pPr>
+    </w:p>
+    <w:p>
+      <w:pPr>
+        <w:pStyle w:val="PlainText"/>
+        <w:jc w:val="both"/>
+        <w:rPr>
+          <w:b/>
+        </w:rPr>
+      </w:pPr>
+      <w:r>
+        <w:rPr>
+          <w:b/>
+        </w:rPr>
+        <w:t>What’s the prize?</w:t>
+      </w:r>
+    </w:p>
+    <w:p>
+      <w:pPr>
+        <w:pStyle w:val="PlainText"/>
+        <w:jc w:val="both"/>
+      </w:pPr>
+      <w:r>
+        <w:t xml:space="preserve">We are giving away an </w:t>
+      </w:r>
+      <w:r>
+        <w:rPr>
+          <w:b/>
+        </w:rPr>
+        <w:t>iPad</w:t>
+      </w:r>
+      <w:r>
+        <w:t xml:space="preserve"> to the winning entry.</w:t>
+      </w:r>
+    </w:p>
+    <w:p>
+      <w:pPr>
+        <w:pStyle w:val="PlainText"/>
+        <w:jc w:val="both"/>
+      </w:pPr>
+    </w:p>
+    <w:p>
+      <w:pPr>
+        <w:pStyle w:val="PlainText"/>
+        <w:jc w:val="both"/>
+        <w:rPr>
+          <w:b/>
+        </w:rPr>
+      </w:pPr>
+      <w:r>
+        <w:rPr>
+          <w:b/>
+        </w:rPr>
+        <w:t>Who are the judges?</w:t>
+      </w:r>
+    </w:p>
+    <w:p>
+      <w:pPr>
+        <w:pStyle w:val="PlainText"/>
+        <w:jc w:val="both"/>
+      </w:pPr>
+      <w:r>
+        <w:t>Aidan Casey, Simon Raik-Allen &amp; Pavan Kumar.</w:t>
+      </w:r>
+    </w:p>
+    <w:p>
+      <w:pPr>
+        <w:pStyle w:val="PlainText"/>
+        <w:jc w:val="both"/>
+      </w:pPr>
+    </w:p>
+    <w:p>
+      <w:pPr>
+        <w:pStyle w:val="PlainText"/>
+        <w:jc w:val="both"/>
+        <w:rPr>
+          <w:b/>
+        </w:rPr>
+      </w:pPr>
+      <w:r>
+        <w:rPr>
+          <w:b/>
+        </w:rPr>
+        <w:t>Who can enter?</w:t>
+      </w:r>
+    </w:p>
+    <w:p>
+      <w:pPr>
+        <w:pStyle w:val="PlainText"/>
+        <w:jc w:val="both"/>
+      </w:pPr>
+      <w:r>
+        <w:t xml:space="preserve">The competition is open to anybody, either contract or permanent that works for the Accountants Division at MYOB. </w:t>
+      </w:r>
+    </w:p>
+    <w:p>
+      <w:pPr>
+        <w:pStyle w:val="PlainText"/>
+        <w:jc w:val="both"/>
+      </w:pPr>
+    </w:p>
+    <w:p>
+      <w:pPr>
+        <w:pStyle w:val="PlainText"/>
+        <w:jc w:val="both"/>
+        <w:rPr>
+          <w:b/>
+        </w:rPr>
+      </w:pPr>
+      <w:r>
+        <w:rPr>
+          <w:b/>
+        </w:rPr>
+        <w:t xml:space="preserve">Great, let me fire up Visual Studio and </w:t>
+      </w:r>
+      <w:r>
+        <w:rPr>
+          <w:b/>
+        </w:rPr>
+        <w:t xml:space="preserve">I’ll </w:t>
+      </w:r>
+      <w:r>
+        <w:rPr>
+          <w:b/>
+        </w:rPr>
+        <w:t>get started</w:t>
+      </w:r>
+      <w:r>
+        <w:rPr>
+          <w:b/>
+        </w:rPr>
+        <w:t>...</w:t>
+      </w:r>
+    </w:p>
+    <w:p>
+      <w:pPr>
+        <w:pStyle w:val="PlainText"/>
+        <w:jc w:val="both"/>
+      </w:pPr>
+      <w:r>
+        <w:t>Afraid not</w:t>
+      </w:r>
+      <w:r>
+        <w:t>! We have chosen a number of open source technologies that you must use to build and host your solution.</w:t>
+      </w:r>
+      <w:r>
+        <w:t xml:space="preserve"> Specifically</w:t>
+      </w:r>
+    </w:p>
+    <w:p>
+      <w:pPr>
+        <w:pStyle w:val="PlainText"/>
+        <w:jc w:val="both"/>
+      </w:pPr>
+    </w:p>
+    <w:p>
+      <w:pPr>
+        <w:pStyle w:val="PlainText"/>
+        <w:jc w:val="both"/>
+      </w:pPr>
+      <w:r>
+        <w:rPr>
+          <w:b/>
+        </w:rPr>
+        <w:t>GitHub</w:t>
+      </w:r>
+      <w:r>
+        <w:t xml:space="preserve"> – all source code must be stored on </w:t>
+      </w:r>
+      <w:r>
+        <w:t xml:space="preserve">Github. </w:t>
+      </w:r>
+      <w:r>
+        <w:t xml:space="preserve">To enter the competition you’ll need to </w:t>
+      </w:r>
+      <w:r>
+        <w:t>provide the name of your Git</w:t>
+      </w:r>
+      <w:r>
+        <w:t xml:space="preserve"> </w:t>
+      </w:r>
+      <w:r>
+        <w:t xml:space="preserve">Hub </w:t>
+      </w:r>
+      <w:r>
+        <w:t>Repository</w:t>
+      </w:r>
+      <w:r>
+        <w:t>.</w:t>
+      </w:r>
+    </w:p>
+    <w:p>
+      <w:pPr>
+        <w:pStyle w:val="PlainText"/>
+        <w:jc w:val="both"/>
+      </w:pPr>
+    </w:p>
+    <w:p>
+      <w:pPr>
+        <w:pStyle w:val="PlainText"/>
+        <w:jc w:val="both"/>
+      </w:pPr>
+      <w:r>
+        <w:rPr>
+          <w:b/>
+        </w:rPr>
+        <w:t>Neo4J</w:t>
+      </w:r>
+      <w:r>
+        <w:t xml:space="preserve"> -</w:t>
+      </w:r>
+      <w:r>
+        <w:t xml:space="preserve"> </w:t>
+      </w:r>
+      <w:r>
+        <w:t>you must use Neo4J as the backend database. Part of the challenge is to come up with the best Graph D</w:t>
+      </w:r>
+      <w:r>
+        <w:t xml:space="preserve">atabase structure for the data </w:t>
+      </w:r>
+      <w:r>
+        <w:t xml:space="preserve">and figure out how to query it </w:t>
+      </w:r>
+      <w:r>
+        <w:t>efficiently!</w:t>
+      </w:r>
+    </w:p>
+    <w:p>
+      <w:pPr>
+        <w:pStyle w:val="PlainText"/>
+        <w:jc w:val="both"/>
+      </w:pPr>
+    </w:p>
+    <w:p>
+      <w:pPr>
+        <w:pStyle w:val="PlainText"/>
+        <w:jc w:val="both"/>
+      </w:pPr>
+      <w:r>
+        <w:rPr>
+          <w:b/>
+        </w:rPr>
+        <w:t>Heroku</w:t>
+      </w:r>
+      <w:r>
+        <w:rPr>
+          <w:b/>
+        </w:rPr>
+        <w:t xml:space="preserve"> – </w:t>
+      </w:r>
+      <w:r>
+        <w:t>your application must be up and running on Heroku, they provide a free Noe4J add-in and node.js support to build out your web application.</w:t>
+      </w:r>
+    </w:p>
+    <w:p>
+      <w:pPr>
+        <w:pStyle w:val="PlainText"/>
+        <w:jc w:val="both"/>
+      </w:pPr>
+    </w:p>
+    <w:p>
+      <w:pPr>
+        <w:pStyle w:val="PlainText"/>
+        <w:jc w:val="both"/>
+        <w:rPr>
+          <w:b/>
+        </w:rPr>
+      </w:pPr>
+      <w:r>
+        <w:rPr>
+          <w:b/>
+        </w:rPr>
+        <w:t>Node.js</w:t>
+      </w:r>
+      <w:r>
+        <w:rPr>
+          <w:b/>
+        </w:rPr>
+        <w:t xml:space="preserve"> –</w:t>
+      </w:r>
+      <w:r>
+        <w:t xml:space="preserve"> Node.</w:t>
+      </w:r>
+      <w:r>
+        <w:t>is an open source framework that allow</w:t>
+      </w:r>
+      <w:r>
+        <w:t xml:space="preserve"> you to quickly build out web applications in JavaScript. There is a wealth of existing modules at your disposal to get you up and running through Node Package Manager!!</w:t>
+      </w:r>
+    </w:p>
+    <w:p>
+      <w:pPr>
+        <w:pStyle w:val="PlainText"/>
+        <w:jc w:val="both"/>
+      </w:pPr>
+    </w:p>
+    <w:p>
+      <w:pPr>
+        <w:pStyle w:val="PlainText"/>
+        <w:jc w:val="both"/>
+        <w:rPr>
+          <w:b/>
+        </w:rPr>
+      </w:pPr>
+    </w:p>
+    <w:p>
+      <w:pPr>
+        <w:pStyle w:val="PlainText"/>
+        <w:jc w:val="both"/>
+        <w:rPr>
+          <w:b/>
+        </w:rPr>
+      </w:pPr>
+      <w:r>
+        <w:rPr>
+          <w:b/>
+        </w:rPr>
+        <w:t>So how much will it cost</w:t>
+      </w:r>
+      <w:r>
+        <w:rPr>
+          <w:b/>
+        </w:rPr>
+        <w:t>s</w:t>
+      </w:r>
+      <w:r>
+        <w:rPr>
+          <w:b/>
+        </w:rPr>
+        <w:t xml:space="preserve"> me to build my app?</w:t>
+      </w:r>
+    </w:p>
+    <w:p>
+      <w:pPr>
+        <w:pStyle w:val="PlainText"/>
+        <w:jc w:val="both"/>
+      </w:pPr>
+      <w:r>
+        <w:t>Nothing - all these tools are open source and available free of charge …</w:t>
+      </w:r>
+    </w:p>
+    <w:p>
+      <w:pPr>
+        <w:pStyle w:val="PlainText"/>
+        <w:jc w:val="both"/>
+      </w:pPr>
+    </w:p>
+    <w:p>
+      <w:pPr>
+        <w:pStyle w:val="PlainText"/>
+        <w:jc w:val="both"/>
+        <w:rPr>
+          <w:b/>
+        </w:rPr>
+      </w:pPr>
+      <w:r>
+        <w:rPr>
+          <w:b/>
+        </w:rPr>
+        <w:t>When will I get time to build my app?</w:t>
+      </w:r>
+    </w:p>
+    <w:p>
+      <w:pPr>
+        <w:pStyle w:val="PlainText"/>
+        <w:jc w:val="both"/>
+      </w:pPr>
+      <w:r>
+        <w:t xml:space="preserve">In Sydney we are making a room available from 3pm onwards every second Friday to give an opportunity to get up and running. Stay as late as you like and we’ll throw in a few pizzas </w:t>
+      </w:r>
+      <w:r>
+        <w:rPr>
+          <w:rFonts w:ascii="Arial" w:hAnsi="Arial" w:cs="Arial"/>
+        </w:rPr>
+        <w:t>☺</w:t>
+      </w:r>
+      <w:r>
+        <w:t>.  The rest is up to you</w:t>
+      </w:r>
+      <w:r>
+        <w:rPr>
+          <w:rFonts w:cs="Calibri"/>
+        </w:rPr>
+        <w:t>…</w:t>
+      </w:r>
+      <w:r>
+        <w:t xml:space="preserve"> </w:t>
+      </w:r>
+    </w:p>
+    <w:p>
+      <w:pPr>
+        <w:pStyle w:val="PlainText"/>
+        <w:jc w:val="both"/>
+      </w:pPr>
+      <w:r>
+        <w:t xml:space="preserve">If you are not Sydney based please check with your manager about arranging a more suitable time slot. </w:t>
+      </w:r>
+    </w:p>
+    <w:p>
+      <w:pPr>
+        <w:pStyle w:val="PlainText"/>
+        <w:jc w:val="both"/>
+      </w:pPr>
+      <w:r>
+        <w:t xml:space="preserve">We’ve set up a Yammer discussion group </w:t>
+      </w:r>
+      <w:r>
+        <w:rPr>
+          <w:b/>
+        </w:rPr>
+        <w:t>(“AD Coding Competition”</w:t>
+      </w:r>
+      <w:r>
+        <w:rPr>
+          <w:b/>
+        </w:rPr>
+        <w:t>) and</w:t>
+      </w:r>
+      <w:r>
+        <w:t xml:space="preserve"> encourage you all to contribute to this and share </w:t>
+      </w:r>
+      <w:r>
+        <w:t xml:space="preserve">your </w:t>
+      </w:r>
+      <w:r>
+        <w:t>learning’s over</w:t>
+      </w:r>
+      <w:r>
+        <w:t xml:space="preserve"> the coming </w:t>
+      </w:r>
+      <w:r>
+        <w:t>weeks. Stay</w:t>
+      </w:r>
+      <w:r>
+        <w:t xml:space="preserve"> tuned for some relevant brown bag sessions at lunchtime next week to kick things off – we want this to be a</w:t>
+      </w:r>
+      <w:r>
+        <w:t xml:space="preserve"> highly collaborative project so please get involved and don’t be a </w:t>
+      </w:r>
+      <w:r>
+        <w:t>stranger! Get involved and start collaborating!</w:t>
+      </w:r>
+    </w:p>
+    <w:p>
+      <w:pPr>
+        <w:pStyle w:val="PlainText"/>
+        <w:jc w:val="both"/>
+      </w:pPr>
+    </w:p>
+    <w:p>
+      <w:pPr>
+        <w:pStyle w:val="PlainText"/>
+        <w:jc w:val="both"/>
+        <w:rPr>
+          <w:b/>
+        </w:rPr>
+      </w:pPr>
+      <w:r>
+        <w:rPr>
+          <w:b/>
+        </w:rPr>
+        <w:t>What the judging criteria?</w:t>
+      </w:r>
+    </w:p>
+    <w:p>
+      <w:pPr>
+        <w:pStyle w:val="PlainText"/>
+        <w:jc w:val="both"/>
+      </w:pPr>
+      <w:r>
+        <w:t xml:space="preserve">The competition will be judged on </w:t>
+      </w:r>
+      <w:r>
+        <w:t>four criteria</w:t>
+      </w:r>
+      <w:r>
+        <w:t xml:space="preserve"> – </w:t>
+      </w:r>
+      <w:r>
+        <w:rPr>
+          <w:b/>
+        </w:rPr>
+        <w:t>Collaboration</w:t>
+      </w:r>
+      <w:r>
+        <w:t xml:space="preserve">, </w:t>
+      </w:r>
+      <w:r>
+        <w:rPr>
+          <w:b/>
+        </w:rPr>
+        <w:t>Innovation</w:t>
+      </w:r>
+      <w:r>
+        <w:t xml:space="preserve">, </w:t>
+      </w:r>
+      <w:r>
+        <w:rPr>
+          <w:b/>
+        </w:rPr>
+        <w:t>Presentation</w:t>
+      </w:r>
+      <w:r>
+        <w:t xml:space="preserve"> </w:t>
+      </w:r>
+      <w:r>
+        <w:t xml:space="preserve">and offcourse </w:t>
+      </w:r>
+      <w:r>
+        <w:t xml:space="preserve">a </w:t>
+      </w:r>
+      <w:r>
+        <w:rPr>
+          <w:b/>
+        </w:rPr>
+        <w:t>working solution</w:t>
+      </w:r>
+      <w:r>
+        <w:sym w:font="Wingdings" w:char="F04A"/>
+      </w:r>
+    </w:p>
+    <w:p>
+      <w:pPr>
+        <w:pStyle w:val="PlainText"/>
+        <w:jc w:val="both"/>
+      </w:pPr>
+    </w:p>
+    <w:p>
+      <w:pPr>
+        <w:pStyle w:val="PlainText"/>
+        <w:jc w:val="both"/>
+      </w:pPr>
+      <w:r>
+        <w:rPr>
+          <w:b/>
+        </w:rPr>
+        <w:t>Collaboration</w:t>
+      </w:r>
+      <w:r>
+        <w:t xml:space="preserve"> – we’ll be recognising the people that make the biggest community contributions, sharing knowledge, </w:t>
+      </w:r>
+      <w:r>
+        <w:t>ideas,</w:t>
+      </w:r>
+      <w:r>
+        <w:t xml:space="preserve"> experiences and learning’</w:t>
+      </w:r>
+      <w:r>
+        <w:t>s effectively with everyone else. Get on board and start using the Yammer discussion group.</w:t>
+      </w:r>
     </w:p>
     <w:p>
       <w:pPr>
@@ -1385,6 +1464,27 @@
       <w:szCs w:val="28"/>
     </w:rPr>
   </w:style>
+  <w:style w:type="paragraph" w:styleId="Heading5">
+    <w:name w:val="heading 5"/>
+    <w:basedOn w:val="Normal"/>
+    <w:next w:val="Normal"/>
+    <w:link w:val="Heading5Char"/>
+    <w:uiPriority w:val="9"/>
+    <w:semiHidden/>
+    <w:unhideWhenUsed/>
+    <w:qFormat/>
+    <w:rsid w:val="00DD6BDB"/>
+    <w:pPr>
+      <w:keepNext/>
+      <w:keepLines/>
+      <w:spacing w:before="200" w:after="0"/>
+      <w:outlineLvl w:val="4"/>
+    </w:pPr>
+    <w:rPr>
+      <w:rFonts w:asciiTheme="majorHAnsi" w:eastAsiaTheme="majorEastAsia" w:hAnsiTheme="majorHAnsi" w:cstheme="majorBidi"/>
+      <w:color w:val="243F60" w:themeColor="accent1" w:themeShade="7F"/>
+    </w:rPr>
+  </w:style>
   <w:style w:type="character" w:default="1" w:styleId="DefaultParagraphFont">
     <w:name w:val="Default Paragraph Font"/>
     <w:uiPriority w:val="1"/>
@@ -1478,6 +1578,30 @@
         <w:right w:w="108" w:type="dxa"/>
       </w:tblCellMar>
     </w:tblPr>
+  </w:style>
+  <w:style w:type="character" w:customStyle="1" w:styleId="Heading5Char">
+    <w:name w:val="Heading 5 Char"/>
+    <w:basedOn w:val="DefaultParagraphFont"/>
+    <w:link w:val="Heading5"/>
+    <w:uiPriority w:val="9"/>
+    <w:semiHidden/>
+    <w:rsid w:val="00DD6BDB"/>
+    <w:rPr>
+      <w:rFonts w:asciiTheme="majorHAnsi" w:eastAsiaTheme="majorEastAsia" w:hAnsiTheme="majorHAnsi" w:cstheme="majorBidi"/>
+      <w:color w:val="243F60" w:themeColor="accent1" w:themeShade="7F"/>
+    </w:rPr>
+  </w:style>
+  <w:style w:type="character" w:styleId="Hyperlink">
+    <w:name w:val="Hyperlink"/>
+    <w:basedOn w:val="DefaultParagraphFont"/>
+    <w:uiPriority w:val="99"/>
+    <w:semiHidden/>
+    <w:unhideWhenUsed/>
+    <w:rsid w:val="00DD6BDB"/>
+    <w:rPr>
+      <w:color w:val="0000FF"/>
+      <w:u w:val="single"/>
+    </w:rPr>
   </w:style>
 </w:styles>
 </file>
@@ -1665,6 +1789,27 @@
       <w:szCs w:val="28"/>
     </w:rPr>
   </w:style>
+  <w:style w:type="paragraph" w:styleId="Heading5">
+    <w:name w:val="heading 5"/>
+    <w:basedOn w:val="Normal"/>
+    <w:next w:val="Normal"/>
+    <w:link w:val="Heading5Char"/>
+    <w:uiPriority w:val="9"/>
+    <w:semiHidden/>
+    <w:unhideWhenUsed/>
+    <w:qFormat/>
+    <w:rsid w:val="00DD6BDB"/>
+    <w:pPr>
+      <w:keepNext/>
+      <w:keepLines/>
+      <w:spacing w:before="200" w:after="0"/>
+      <w:outlineLvl w:val="4"/>
+    </w:pPr>
+    <w:rPr>
+      <w:rFonts w:asciiTheme="majorHAnsi" w:eastAsiaTheme="majorEastAsia" w:hAnsiTheme="majorHAnsi" w:cstheme="majorBidi"/>
+      <w:color w:val="243F60" w:themeColor="accent1" w:themeShade="7F"/>
+    </w:rPr>
+  </w:style>
   <w:style w:type="character" w:default="1" w:styleId="DefaultParagraphFont">
     <w:name w:val="Default Paragraph Font"/>
     <w:uiPriority w:val="1"/>
@@ -1758,6 +1903,30 @@
         <w:right w:w="108" w:type="dxa"/>
       </w:tblCellMar>
     </w:tblPr>
+  </w:style>
+  <w:style w:type="character" w:customStyle="1" w:styleId="Heading5Char">
+    <w:name w:val="Heading 5 Char"/>
+    <w:basedOn w:val="DefaultParagraphFont"/>
+    <w:link w:val="Heading5"/>
+    <w:uiPriority w:val="9"/>
+    <w:semiHidden/>
+    <w:rsid w:val="00DD6BDB"/>
+    <w:rPr>
+      <w:rFonts w:asciiTheme="majorHAnsi" w:eastAsiaTheme="majorEastAsia" w:hAnsiTheme="majorHAnsi" w:cstheme="majorBidi"/>
+      <w:color w:val="243F60" w:themeColor="accent1" w:themeShade="7F"/>
+    </w:rPr>
+  </w:style>
+  <w:style w:type="character" w:styleId="Hyperlink">
+    <w:name w:val="Hyperlink"/>
+    <w:basedOn w:val="DefaultParagraphFont"/>
+    <w:uiPriority w:val="99"/>
+    <w:semiHidden/>
+    <w:unhideWhenUsed/>
+    <w:rsid w:val="00DD6BDB"/>
+    <w:rPr>
+      <w:color w:val="0000FF"/>
+      <w:u w:val="single"/>
+    </w:rPr>
   </w:style>
 </w:styles>
 </file>

</xml_diff>